<commit_message>
change the URS add,edit,delete product
</commit_message>
<xml_diff>
--- a/Libra-URS(The user requirement ).docx
+++ b/Libra-URS(The user requirement ).docx
@@ -293,7 +293,7 @@
           <w:sz w:val="30"/>
           <w:sz-cs w:val="30"/>
         </w:rPr>
-        <w:t xml:space="preserve">The administrator can add details of the products </w:t>
+        <w:t xml:space="preserve">The administrator can add the products </w:t>
       </w:r>
     </w:p>
     <w:p>
@@ -333,7 +333,7 @@
           <w:sz w:val="30"/>
           <w:sz-cs w:val="30"/>
         </w:rPr>
-        <w:t xml:space="preserve"> The administrator can delete details of the products </w:t>
+        <w:t xml:space="preserve"> The administrator can delete the products </w:t>
       </w:r>
     </w:p>
     <w:p>

</xml_diff>